<commit_message>
Uploading Tech Store Architecture Documents
</commit_message>
<xml_diff>
--- a/02-Requirements/1. Entrevista - Team 4 (TechStore).docx
+++ b/02-Requirements/1. Entrevista - Team 4 (TechStore).docx
@@ -385,48 +385,8 @@
                                 <w:szCs w:val="480"/>
                                 <w:lang w:val="es-ES"/>
                               </w:rPr>
-                              <w:t xml:space="preserve">Web </w:t>
+                              <w:t>Web Application Development</w:t>
                             </w:r>
-                            <w:proofErr w:type="spellStart"/>
-                            <w:r>
-                              <w:rPr>
-                                <w:rFonts w:ascii="Agency FB bold" w:eastAsia="SimSun" w:hAnsi="Agency FB bold" w:cs="Leelawadee"/>
-                                <w:b/>
-                                <w:bCs/>
-                                <w:color w:val="D9D9D9" w:themeColor="background1" w:themeShade="D9"/>
-                                <w:sz w:val="92"/>
-                                <w:szCs w:val="480"/>
-                                <w:lang w:val="es-ES"/>
-                              </w:rPr>
-                              <w:t>Application</w:t>
-                            </w:r>
-                            <w:proofErr w:type="spellEnd"/>
-                            <w:r>
-                              <w:rPr>
-                                <w:rFonts w:ascii="Agency FB bold" w:eastAsia="SimSun" w:hAnsi="Agency FB bold" w:cs="Leelawadee"/>
-                                <w:b/>
-                                <w:bCs/>
-                                <w:color w:val="D9D9D9" w:themeColor="background1" w:themeShade="D9"/>
-                                <w:sz w:val="92"/>
-                                <w:szCs w:val="480"/>
-                                <w:lang w:val="es-ES"/>
-                              </w:rPr>
-                              <w:t xml:space="preserve"> </w:t>
-                            </w:r>
-                            <w:proofErr w:type="spellStart"/>
-                            <w:r>
-                              <w:rPr>
-                                <w:rFonts w:ascii="Agency FB bold" w:eastAsia="SimSun" w:hAnsi="Agency FB bold" w:cs="Leelawadee"/>
-                                <w:b/>
-                                <w:bCs/>
-                                <w:color w:val="D9D9D9" w:themeColor="background1" w:themeShade="D9"/>
-                                <w:sz w:val="92"/>
-                                <w:szCs w:val="480"/>
-                                <w:lang w:val="es-ES"/>
-                              </w:rPr>
-                              <w:t>Development</w:t>
-                            </w:r>
-                            <w:proofErr w:type="spellEnd"/>
                           </w:p>
                         </w:txbxContent>
                       </wps:txbx>
@@ -472,48 +432,8 @@
                           <w:szCs w:val="480"/>
                           <w:lang w:val="es-ES"/>
                         </w:rPr>
-                        <w:t xml:space="preserve">Web </w:t>
+                        <w:t>Web Application Development</w:t>
                       </w:r>
-                      <w:proofErr w:type="spellStart"/>
-                      <w:r>
-                        <w:rPr>
-                          <w:rFonts w:ascii="Agency FB bold" w:eastAsia="SimSun" w:hAnsi="Agency FB bold" w:cs="Leelawadee"/>
-                          <w:b/>
-                          <w:bCs/>
-                          <w:color w:val="D9D9D9" w:themeColor="background1" w:themeShade="D9"/>
-                          <w:sz w:val="92"/>
-                          <w:szCs w:val="480"/>
-                          <w:lang w:val="es-ES"/>
-                        </w:rPr>
-                        <w:t>Application</w:t>
-                      </w:r>
-                      <w:proofErr w:type="spellEnd"/>
-                      <w:r>
-                        <w:rPr>
-                          <w:rFonts w:ascii="Agency FB bold" w:eastAsia="SimSun" w:hAnsi="Agency FB bold" w:cs="Leelawadee"/>
-                          <w:b/>
-                          <w:bCs/>
-                          <w:color w:val="D9D9D9" w:themeColor="background1" w:themeShade="D9"/>
-                          <w:sz w:val="92"/>
-                          <w:szCs w:val="480"/>
-                          <w:lang w:val="es-ES"/>
-                        </w:rPr>
-                        <w:t xml:space="preserve"> </w:t>
-                      </w:r>
-                      <w:proofErr w:type="spellStart"/>
-                      <w:r>
-                        <w:rPr>
-                          <w:rFonts w:ascii="Agency FB bold" w:eastAsia="SimSun" w:hAnsi="Agency FB bold" w:cs="Leelawadee"/>
-                          <w:b/>
-                          <w:bCs/>
-                          <w:color w:val="D9D9D9" w:themeColor="background1" w:themeShade="D9"/>
-                          <w:sz w:val="92"/>
-                          <w:szCs w:val="480"/>
-                          <w:lang w:val="es-ES"/>
-                        </w:rPr>
-                        <w:t>Development</w:t>
-                      </w:r>
-                      <w:proofErr w:type="spellEnd"/>
                     </w:p>
                   </w:txbxContent>
                 </v:textbox>
@@ -644,7 +564,6 @@
                                 <w:szCs w:val="200"/>
                               </w:rPr>
                             </w:pPr>
-                            <w:proofErr w:type="spellStart"/>
                             <w:r>
                               <w:rPr>
                                 <w:rFonts w:ascii="Poppins-bold" w:eastAsia="SimSun" w:hAnsi="Poppins-bold" w:cs="Poppins Medium"/>
@@ -654,7 +573,6 @@
                               </w:rPr>
                               <w:t>Team</w:t>
                             </w:r>
-                            <w:proofErr w:type="spellEnd"/>
                             <w:r>
                               <w:rPr>
                                 <w:rFonts w:ascii="Poppins-bold" w:eastAsia="SimSun" w:hAnsi="Poppins-bold" w:cs="Poppins Medium"/>
@@ -707,7 +625,6 @@
                           <w:szCs w:val="200"/>
                         </w:rPr>
                       </w:pPr>
-                      <w:proofErr w:type="spellStart"/>
                       <w:r>
                         <w:rPr>
                           <w:rFonts w:ascii="Poppins-bold" w:eastAsia="SimSun" w:hAnsi="Poppins-bold" w:cs="Poppins Medium"/>
@@ -717,7 +634,6 @@
                         </w:rPr>
                         <w:t>Team</w:t>
                       </w:r>
-                      <w:proofErr w:type="spellEnd"/>
                       <w:r>
                         <w:rPr>
                           <w:rFonts w:ascii="Poppins-bold" w:eastAsia="SimSun" w:hAnsi="Poppins-bold" w:cs="Poppins Medium"/>
@@ -1285,7 +1201,6 @@
                                 <w:szCs w:val="144"/>
                               </w:rPr>
                             </w:pPr>
-                            <w:proofErr w:type="spellStart"/>
                             <w:r>
                               <w:rPr>
                                 <w:rFonts w:ascii="Poppins-bold" w:eastAsia="SimSun" w:hAnsi="Poppins-bold" w:cs="Poppins Medium"/>
@@ -1322,7 +1237,6 @@
                               </w:rPr>
                               <w:t>e</w:t>
                             </w:r>
-                            <w:proofErr w:type="spellEnd"/>
                             <w:r>
                               <w:rPr>
                                 <w:rFonts w:ascii="Poppins-bold" w:eastAsia="SimSun" w:hAnsi="Poppins-bold" w:cs="Poppins Medium"/>
@@ -1350,18 +1264,8 @@
                                 <w:sz w:val="36"/>
                                 <w:szCs w:val="36"/>
                               </w:rPr>
-                              <w:t xml:space="preserve">Client - Server Web </w:t>
+                              <w:t>Client - Server Web Development</w:t>
                             </w:r>
-                            <w:proofErr w:type="spellStart"/>
-                            <w:r>
-                              <w:rPr>
-                                <w:rFonts w:ascii="Book Antiqua" w:eastAsia="SimSun" w:hAnsi="Book Antiqua" w:cs="Poppins Medium"/>
-                                <w:sz w:val="36"/>
-                                <w:szCs w:val="36"/>
-                              </w:rPr>
-                              <w:t>Development</w:t>
-                            </w:r>
-                            <w:proofErr w:type="spellEnd"/>
                           </w:p>
                         </w:txbxContent>
                       </wps:txbx>
@@ -1397,7 +1301,6 @@
                           <w:szCs w:val="144"/>
                         </w:rPr>
                       </w:pPr>
-                      <w:proofErr w:type="spellStart"/>
                       <w:r>
                         <w:rPr>
                           <w:rFonts w:ascii="Poppins-bold" w:eastAsia="SimSun" w:hAnsi="Poppins-bold" w:cs="Poppins Medium"/>
@@ -1434,7 +1337,6 @@
                         </w:rPr>
                         <w:t>e</w:t>
                       </w:r>
-                      <w:proofErr w:type="spellEnd"/>
                       <w:r>
                         <w:rPr>
                           <w:rFonts w:ascii="Poppins-bold" w:eastAsia="SimSun" w:hAnsi="Poppins-bold" w:cs="Poppins Medium"/>
@@ -1462,18 +1364,8 @@
                           <w:sz w:val="36"/>
                           <w:szCs w:val="36"/>
                         </w:rPr>
-                        <w:t xml:space="preserve">Client - Server Web </w:t>
+                        <w:t>Client - Server Web Development</w:t>
                       </w:r>
-                      <w:proofErr w:type="spellStart"/>
-                      <w:r>
-                        <w:rPr>
-                          <w:rFonts w:ascii="Book Antiqua" w:eastAsia="SimSun" w:hAnsi="Book Antiqua" w:cs="Poppins Medium"/>
-                          <w:sz w:val="36"/>
-                          <w:szCs w:val="36"/>
-                        </w:rPr>
-                        <w:t>Development</w:t>
-                      </w:r>
-                      <w:proofErr w:type="spellEnd"/>
                     </w:p>
                   </w:txbxContent>
                 </v:textbox>
@@ -1592,7 +1484,6 @@
                                 <w:szCs w:val="240"/>
                               </w:rPr>
                             </w:pPr>
-                            <w:proofErr w:type="spellStart"/>
                             <w:r>
                               <w:rPr>
                                 <w:rFonts w:ascii="Agency FB bold" w:eastAsia="SimSun" w:hAnsi="Agency FB bold" w:cs="Leelawadee"/>
@@ -1615,7 +1506,6 @@
                               </w:rPr>
                               <w:t>ty</w:t>
                             </w:r>
-                            <w:proofErr w:type="spellEnd"/>
                             <w:r>
                               <w:rPr>
                                 <w:rFonts w:ascii="Agency FB bold" w:eastAsia="SimSun" w:hAnsi="Agency FB bold" w:cs="Leelawadee"/>
@@ -1661,7 +1551,6 @@
                           <w:szCs w:val="240"/>
                         </w:rPr>
                       </w:pPr>
-                      <w:proofErr w:type="spellStart"/>
                       <w:r>
                         <w:rPr>
                           <w:rFonts w:ascii="Agency FB bold" w:eastAsia="SimSun" w:hAnsi="Agency FB bold" w:cs="Leelawadee"/>
@@ -1684,7 +1573,6 @@
                         </w:rPr>
                         <w:t>ty</w:t>
                       </w:r>
-                      <w:proofErr w:type="spellEnd"/>
                       <w:r>
                         <w:rPr>
                           <w:rFonts w:ascii="Agency FB bold" w:eastAsia="SimSun" w:hAnsi="Agency FB bold" w:cs="Leelawadee"/>
@@ -1817,19 +1705,8 @@
                                 <w:sz w:val="28"/>
                                 <w:szCs w:val="36"/>
                               </w:rPr>
-                              <w:t xml:space="preserve">PhD. JORGE EDISON LASCANO </w:t>
+                              <w:t>PhD. JORGE EDISON LASCANO Mgs</w:t>
                             </w:r>
-                            <w:proofErr w:type="spellStart"/>
-                            <w:r>
-                              <w:rPr>
-                                <w:rFonts w:ascii="Book Antiqua" w:hAnsi="Book Antiqua" w:cs="Calibri Light"/>
-                                <w:bCs/>
-                                <w:sz w:val="28"/>
-                                <w:szCs w:val="36"/>
-                              </w:rPr>
-                              <w:t>Mgs</w:t>
-                            </w:r>
-                            <w:proofErr w:type="spellEnd"/>
                           </w:p>
                         </w:txbxContent>
                       </wps:txbx>
@@ -1903,19 +1780,8 @@
                           <w:sz w:val="28"/>
                           <w:szCs w:val="36"/>
                         </w:rPr>
-                        <w:t xml:space="preserve">PhD. JORGE EDISON LASCANO </w:t>
+                        <w:t>PhD. JORGE EDISON LASCANO Mgs</w:t>
                       </w:r>
-                      <w:proofErr w:type="spellStart"/>
-                      <w:r>
-                        <w:rPr>
-                          <w:rFonts w:ascii="Book Antiqua" w:hAnsi="Book Antiqua" w:cs="Calibri Light"/>
-                          <w:bCs/>
-                          <w:sz w:val="28"/>
-                          <w:szCs w:val="36"/>
-                        </w:rPr>
-                        <w:t>Mgs</w:t>
-                      </w:r>
-                      <w:proofErr w:type="spellEnd"/>
                     </w:p>
                   </w:txbxContent>
                 </v:textbox>
@@ -2163,7 +2029,6 @@
                 <w:lang w:val="es-EC"/>
               </w:rPr>
             </w:pPr>
-            <w:proofErr w:type="spellStart"/>
             <w:r>
               <w:rPr>
                 <w:rFonts w:ascii="Arial" w:eastAsia="Times New Roman" w:hAnsi="Arial" w:cs="Arial"/>
@@ -2173,19 +2038,7 @@
                 <w:szCs w:val="24"/>
                 <w:lang w:val="es-EC"/>
               </w:rPr>
-              <w:t>Tech</w:t>
-            </w:r>
-            <w:proofErr w:type="spellEnd"/>
-            <w:r>
-              <w:rPr>
-                <w:rFonts w:ascii="Arial" w:eastAsia="Times New Roman" w:hAnsi="Arial" w:cs="Arial"/>
-                <w:bCs/>
-                <w:color w:val="333333"/>
-                <w:sz w:val="24"/>
-                <w:szCs w:val="24"/>
-                <w:lang w:val="es-EC"/>
-              </w:rPr>
-              <w:t xml:space="preserve"> Store</w:t>
+              <w:t>Tech Store</w:t>
             </w:r>
           </w:p>
         </w:tc>

</xml_diff>